<commit_message>
Updated the readmes to include a workaround to prevent commas from being exported. Added debugging logic in a couple places.
</commit_message>
<xml_diff>
--- a/Readme.docx
+++ b/Readme.docx
@@ -9,8 +9,6 @@
           <w:u w:val="single"/>
         </w:rPr>
       </w:pPr>
-      <w:bookmarkStart w:id="0" w:name="_GoBack"/>
-      <w:bookmarkEnd w:id="0"/>
       <w:proofErr w:type="spellStart"/>
       <w:r>
         <w:rPr>
@@ -33,21 +31,15 @@
         <w:spacing w:after="0"/>
       </w:pPr>
       <w:r>
-        <w:t>D</w:t>
-      </w:r>
-      <w:r>
-        <w:t>eveloped by Dave Nearing III, Temporary Agent, 06/14/13</w:t>
-      </w:r>
-    </w:p>
-    <w:p>
-      <w:pPr>
-        <w:spacing w:after="0"/>
-      </w:pPr>
-      <w:r>
-        <w:t>S</w:t>
-      </w:r>
-      <w:r>
-        <w:t>ource code hosted at https://github.com/DaveahamLincoln/py_recon</w:t>
+        <w:t>Developed by Dave Nearing III, Temporary Agent, 06/14/13</w:t>
+      </w:r>
+    </w:p>
+    <w:p>
+      <w:pPr>
+        <w:spacing w:after="0"/>
+      </w:pPr>
+      <w:r>
+        <w:t>Source code hosted at https://github.com/DaveahamLincoln/py_recon</w:t>
       </w:r>
     </w:p>
     <w:p>
@@ -124,13 +116,7 @@
         <w:spacing w:after="0"/>
       </w:pPr>
       <w:r>
-        <w:t xml:space="preserve">1. </w:t>
-      </w:r>
-      <w:r>
-        <w:t>Open up the Excel spreadsheet containing th</w:t>
-      </w:r>
-      <w:r>
-        <w:t>e data you wish to reconcile.</w:t>
+        <w:t>1. Open up the Excel spreadsheet containing the data you wish to reconcile.</w:t>
       </w:r>
     </w:p>
     <w:p>
@@ -721,6 +707,137 @@
       </w:pPr>
       <w:r>
         <w:lastRenderedPageBreak/>
+        <w:t xml:space="preserve">5. </w:t>
+      </w:r>
+      <w:r>
+        <w:t>Sanitize the data.  To do this,</w:t>
+      </w:r>
+    </w:p>
+    <w:p>
+      <w:pPr>
+        <w:spacing w:after="0"/>
+      </w:pPr>
+      <w:r>
+        <w:t xml:space="preserve">(Please note that this is a stopgap to handle an error which I'm working on fixing </w:t>
+      </w:r>
+      <w:proofErr w:type="spellStart"/>
+      <w:r>
+        <w:t>programatically</w:t>
+      </w:r>
+      <w:proofErr w:type="spellEnd"/>
+      <w:r>
+        <w:t>)</w:t>
+      </w:r>
+    </w:p>
+    <w:p>
+      <w:pPr>
+        <w:spacing w:after="0"/>
+        <w:ind w:firstLine="720"/>
+      </w:pPr>
+      <w:proofErr w:type="spellStart"/>
+      <w:r>
+        <w:t>i</w:t>
+      </w:r>
+      <w:proofErr w:type="spellEnd"/>
+      <w:r>
+        <w:t xml:space="preserve">) </w:t>
+      </w:r>
+      <w:r>
+        <w:t xml:space="preserve">Press </w:t>
+      </w:r>
+      <w:proofErr w:type="spellStart"/>
+      <w:r>
+        <w:t>Ctl</w:t>
+      </w:r>
+      <w:proofErr w:type="spellEnd"/>
+      <w:r>
+        <w:t xml:space="preserve"> + A.</w:t>
+      </w:r>
+    </w:p>
+    <w:p>
+      <w:pPr>
+        <w:spacing w:after="0"/>
+        <w:ind w:left="720"/>
+      </w:pPr>
+      <w:r>
+        <w:t xml:space="preserve">ii) </w:t>
+      </w:r>
+      <w:r>
+        <w:t xml:space="preserve">Press </w:t>
+      </w:r>
+      <w:proofErr w:type="spellStart"/>
+      <w:r>
+        <w:t>Ctl</w:t>
+      </w:r>
+      <w:proofErr w:type="spellEnd"/>
+      <w:r>
+        <w:t xml:space="preserve"> + F</w:t>
+      </w:r>
+      <w:proofErr w:type="gramStart"/>
+      <w:r>
+        <w:t>.</w:t>
+      </w:r>
+      <w:proofErr w:type="gramEnd"/>
+      <w:r>
+        <w:br/>
+        <w:t xml:space="preserve">iii) </w:t>
+      </w:r>
+      <w:r>
+        <w:t>Select the "Replace" tab.</w:t>
+      </w:r>
+    </w:p>
+    <w:p>
+      <w:pPr>
+        <w:spacing w:after="0"/>
+        <w:ind w:firstLine="720"/>
+      </w:pPr>
+      <w:proofErr w:type="gramStart"/>
+      <w:r>
+        <w:t xml:space="preserve">iv) </w:t>
+      </w:r>
+      <w:r>
+        <w:t>Enter</w:t>
+      </w:r>
+      <w:proofErr w:type="gramEnd"/>
+      <w:r>
+        <w:t xml:space="preserve"> "," (without quotes) in the "Find what:" field.</w:t>
+      </w:r>
+    </w:p>
+    <w:p>
+      <w:pPr>
+        <w:spacing w:after="0"/>
+        <w:ind w:firstLine="720"/>
+      </w:pPr>
+      <w:r>
+        <w:t>v) S</w:t>
+      </w:r>
+      <w:r>
+        <w:t>elect "Replace All."</w:t>
+      </w:r>
+    </w:p>
+    <w:p>
+      <w:pPr>
+        <w:spacing w:after="0"/>
+        <w:ind w:firstLine="720"/>
+      </w:pPr>
+      <w:proofErr w:type="gramStart"/>
+      <w:r>
+        <w:t xml:space="preserve">vi) </w:t>
+      </w:r>
+      <w:r>
+        <w:t>Press</w:t>
+      </w:r>
+      <w:proofErr w:type="gramEnd"/>
+      <w:r>
+        <w:t xml:space="preserve"> Ok, then close out of the "Find and Replace" dialog.</w:t>
+      </w:r>
+      <w:r>
+        <w:br/>
+      </w:r>
+      <w:r>
+        <w:br/>
+      </w:r>
+      <w:r>
         <w:t>5. Save the sheet as a .</w:t>
       </w:r>
       <w:r>
@@ -877,6 +994,7 @@
       <w:r>
         <w:br/>
       </w:r>
+      <w:bookmarkStart w:id="0" w:name="_GoBack"/>
       <w:r>
         <w:rPr>
           <w:noProof/>
@@ -923,6 +1041,7 @@
           </wp:inline>
         </w:drawing>
       </w:r>
+      <w:bookmarkEnd w:id="0"/>
     </w:p>
     <w:p>
       <w:pPr>
@@ -983,6 +1102,7 @@
         <w:spacing w:after="0"/>
       </w:pPr>
       <w:r>
+        <w:lastRenderedPageBreak/>
         <w:t xml:space="preserve">7. Check to make sure your .CSVs </w:t>
       </w:r>
       <w:proofErr w:type="gramStart"/>
@@ -1020,7 +1140,6 @@
         <w:spacing w:after="0"/>
       </w:pPr>
       <w:r>
-        <w:lastRenderedPageBreak/>
         <w:tab/>
         <w:t xml:space="preserve">iii) Your </w:t>
       </w:r>
@@ -1127,12 +1246,27 @@
         <w:t xml:space="preserve">  </w:t>
       </w:r>
       <w:r>
-        <w:t>To fix this, re-export the file after copying each column to the new sheet one at a time, rather than two at a time.</w:t>
-      </w:r>
+        <w:t xml:space="preserve">To fix this, re-export the file after copying each column to the new sheet one at a </w:t>
+      </w:r>
+      <w:r>
+        <w:t>time, rather than two at a time.</w:t>
+      </w:r>
+    </w:p>
+    <w:p>
+      <w:pPr>
+        <w:spacing w:after="0"/>
+        <w:ind w:left="720"/>
+      </w:pPr>
       <w:r>
         <w:br/>
         <w:t>v) Make sure that there are no lines consisting of one comma.  If there are, that means a blank row was not deleted.  Re-export the file, paying special attention to step 4.</w:t>
       </w:r>
+    </w:p>
+    <w:p>
+      <w:pPr>
+        <w:spacing w:after="0"/>
+        <w:ind w:left="720"/>
+      </w:pPr>
     </w:p>
     <w:p>
       <w:pPr>
@@ -1555,16 +1689,16 @@
 <file path=word/numbering.xml><?xml version="1.0" encoding="utf-8"?>
 <w:numbering xmlns:wpc="http://schemas.microsoft.com/office/word/2010/wordprocessingCanvas" xmlns:mc="http://schemas.openxmlformats.org/markup-compatibility/2006" xmlns:o="urn:schemas-microsoft-com:office:office" xmlns:r="http://schemas.openxmlformats.org/officeDocument/2006/relationships" xmlns:m="http://schemas.openxmlformats.org/officeDocument/2006/math" xmlns:v="urn:schemas-microsoft-com:vml" xmlns:wp14="http://schemas.microsoft.com/office/word/2010/wordprocessingDrawing" xmlns:wp="http://schemas.openxmlformats.org/drawingml/2006/wordprocessingDrawing" xmlns:w10="urn:schemas-microsoft-com:office:word" xmlns:w="http://schemas.openxmlformats.org/wordprocessingml/2006/main" xmlns:w14="http://schemas.microsoft.com/office/word/2010/wordml" xmlns:wpg="http://schemas.microsoft.com/office/word/2010/wordprocessingGroup" xmlns:wpi="http://schemas.microsoft.com/office/word/2010/wordprocessingInk" xmlns:wne="http://schemas.microsoft.com/office/word/2006/wordml" xmlns:wps="http://schemas.microsoft.com/office/word/2010/wordprocessingShape" mc:Ignorable="w14 wp14">
   <w:abstractNum w:abstractNumId="0">
-    <w:nsid w:val="5CC65F97"/>
+    <w:nsid w:val="01623F0B"/>
     <w:multiLevelType w:val="hybridMultilevel"/>
-    <w:tmpl w:val="28BE6220"/>
-    <w:lvl w:ilvl="0" w:tplc="0409000F">
+    <w:tmpl w:val="15BAC350"/>
+    <w:lvl w:ilvl="0" w:tplc="2EB8C292">
       <w:start w:val="1"/>
-      <w:numFmt w:val="decimal"/>
-      <w:lvlText w:val="%1."/>
+      <w:numFmt w:val="lowerRoman"/>
+      <w:lvlText w:val="%1)"/>
       <w:lvlJc w:val="left"/>
       <w:pPr>
-        <w:ind w:left="720" w:hanging="360"/>
+        <w:ind w:left="1440" w:hanging="720"/>
       </w:pPr>
       <w:rPr>
         <w:rFonts w:hint="default"/>
@@ -1576,7 +1710,7 @@
       <w:lvlText w:val="%2."/>
       <w:lvlJc w:val="left"/>
       <w:pPr>
-        <w:ind w:left="1440" w:hanging="360"/>
+        <w:ind w:left="1800" w:hanging="360"/>
       </w:pPr>
     </w:lvl>
     <w:lvl w:ilvl="2" w:tplc="0409001B" w:tentative="1">
@@ -1585,7 +1719,7 @@
       <w:lvlText w:val="%3."/>
       <w:lvlJc w:val="right"/>
       <w:pPr>
-        <w:ind w:left="2160" w:hanging="180"/>
+        <w:ind w:left="2520" w:hanging="180"/>
       </w:pPr>
     </w:lvl>
     <w:lvl w:ilvl="3" w:tplc="0409000F" w:tentative="1">
@@ -1594,7 +1728,7 @@
       <w:lvlText w:val="%4."/>
       <w:lvlJc w:val="left"/>
       <w:pPr>
-        <w:ind w:left="2880" w:hanging="360"/>
+        <w:ind w:left="3240" w:hanging="360"/>
       </w:pPr>
     </w:lvl>
     <w:lvl w:ilvl="4" w:tplc="04090019" w:tentative="1">
@@ -1603,7 +1737,7 @@
       <w:lvlText w:val="%5."/>
       <w:lvlJc w:val="left"/>
       <w:pPr>
-        <w:ind w:left="3600" w:hanging="360"/>
+        <w:ind w:left="3960" w:hanging="360"/>
       </w:pPr>
     </w:lvl>
     <w:lvl w:ilvl="5" w:tplc="0409001B" w:tentative="1">
@@ -1612,7 +1746,7 @@
       <w:lvlText w:val="%6."/>
       <w:lvlJc w:val="right"/>
       <w:pPr>
-        <w:ind w:left="4320" w:hanging="180"/>
+        <w:ind w:left="4680" w:hanging="180"/>
       </w:pPr>
     </w:lvl>
     <w:lvl w:ilvl="6" w:tplc="0409000F" w:tentative="1">
@@ -1621,7 +1755,7 @@
       <w:lvlText w:val="%7."/>
       <w:lvlJc w:val="left"/>
       <w:pPr>
-        <w:ind w:left="5040" w:hanging="360"/>
+        <w:ind w:left="5400" w:hanging="360"/>
       </w:pPr>
     </w:lvl>
     <w:lvl w:ilvl="7" w:tplc="04090019" w:tentative="1">
@@ -1630,7 +1764,7 @@
       <w:lvlText w:val="%8."/>
       <w:lvlJc w:val="left"/>
       <w:pPr>
-        <w:ind w:left="5760" w:hanging="360"/>
+        <w:ind w:left="6120" w:hanging="360"/>
       </w:pPr>
     </w:lvl>
     <w:lvl w:ilvl="8" w:tplc="0409001B" w:tentative="1">
@@ -1639,11 +1773,103 @@
       <w:lvlText w:val="%9."/>
       <w:lvlJc w:val="right"/>
       <w:pPr>
+        <w:ind w:left="6840" w:hanging="180"/>
+      </w:pPr>
+    </w:lvl>
+  </w:abstractNum>
+  <w:abstractNum w:abstractNumId="1">
+    <w:nsid w:val="5CC65F97"/>
+    <w:multiLevelType w:val="hybridMultilevel"/>
+    <w:tmpl w:val="28BE6220"/>
+    <w:lvl w:ilvl="0" w:tplc="0409000F">
+      <w:start w:val="1"/>
+      <w:numFmt w:val="decimal"/>
+      <w:lvlText w:val="%1."/>
+      <w:lvlJc w:val="left"/>
+      <w:pPr>
+        <w:ind w:left="720" w:hanging="360"/>
+      </w:pPr>
+      <w:rPr>
+        <w:rFonts w:hint="default"/>
+      </w:rPr>
+    </w:lvl>
+    <w:lvl w:ilvl="1" w:tplc="04090019" w:tentative="1">
+      <w:start w:val="1"/>
+      <w:numFmt w:val="lowerLetter"/>
+      <w:lvlText w:val="%2."/>
+      <w:lvlJc w:val="left"/>
+      <w:pPr>
+        <w:ind w:left="1440" w:hanging="360"/>
+      </w:pPr>
+    </w:lvl>
+    <w:lvl w:ilvl="2" w:tplc="0409001B" w:tentative="1">
+      <w:start w:val="1"/>
+      <w:numFmt w:val="lowerRoman"/>
+      <w:lvlText w:val="%3."/>
+      <w:lvlJc w:val="right"/>
+      <w:pPr>
+        <w:ind w:left="2160" w:hanging="180"/>
+      </w:pPr>
+    </w:lvl>
+    <w:lvl w:ilvl="3" w:tplc="0409000F" w:tentative="1">
+      <w:start w:val="1"/>
+      <w:numFmt w:val="decimal"/>
+      <w:lvlText w:val="%4."/>
+      <w:lvlJc w:val="left"/>
+      <w:pPr>
+        <w:ind w:left="2880" w:hanging="360"/>
+      </w:pPr>
+    </w:lvl>
+    <w:lvl w:ilvl="4" w:tplc="04090019" w:tentative="1">
+      <w:start w:val="1"/>
+      <w:numFmt w:val="lowerLetter"/>
+      <w:lvlText w:val="%5."/>
+      <w:lvlJc w:val="left"/>
+      <w:pPr>
+        <w:ind w:left="3600" w:hanging="360"/>
+      </w:pPr>
+    </w:lvl>
+    <w:lvl w:ilvl="5" w:tplc="0409001B" w:tentative="1">
+      <w:start w:val="1"/>
+      <w:numFmt w:val="lowerRoman"/>
+      <w:lvlText w:val="%6."/>
+      <w:lvlJc w:val="right"/>
+      <w:pPr>
+        <w:ind w:left="4320" w:hanging="180"/>
+      </w:pPr>
+    </w:lvl>
+    <w:lvl w:ilvl="6" w:tplc="0409000F" w:tentative="1">
+      <w:start w:val="1"/>
+      <w:numFmt w:val="decimal"/>
+      <w:lvlText w:val="%7."/>
+      <w:lvlJc w:val="left"/>
+      <w:pPr>
+        <w:ind w:left="5040" w:hanging="360"/>
+      </w:pPr>
+    </w:lvl>
+    <w:lvl w:ilvl="7" w:tplc="04090019" w:tentative="1">
+      <w:start w:val="1"/>
+      <w:numFmt w:val="lowerLetter"/>
+      <w:lvlText w:val="%8."/>
+      <w:lvlJc w:val="left"/>
+      <w:pPr>
+        <w:ind w:left="5760" w:hanging="360"/>
+      </w:pPr>
+    </w:lvl>
+    <w:lvl w:ilvl="8" w:tplc="0409001B" w:tentative="1">
+      <w:start w:val="1"/>
+      <w:numFmt w:val="lowerRoman"/>
+      <w:lvlText w:val="%9."/>
+      <w:lvlJc w:val="right"/>
+      <w:pPr>
         <w:ind w:left="6480" w:hanging="180"/>
       </w:pPr>
     </w:lvl>
   </w:abstractNum>
   <w:num w:numId="1">
+    <w:abstractNumId w:val="1"/>
+  </w:num>
+  <w:num w:numId="2">
     <w:abstractNumId w:val="0"/>
   </w:num>
 </w:numbering>

</xml_diff>

<commit_message>
Changed the way pyrecon handles quoted strings to resolve the "too many values to unpack" error when loading corporations & amounts over $1000 into the parser tuple. Updated the Readmes to reflect this.
</commit_message>
<xml_diff>
--- a/Readme.docx
+++ b/Readme.docx
@@ -700,144 +700,10 @@
       <w:pPr>
         <w:spacing w:after="0"/>
       </w:pPr>
-    </w:p>
-    <w:p>
-      <w:pPr>
-        <w:spacing w:after="0"/>
-      </w:pPr>
+      <w:bookmarkStart w:id="0" w:name="_GoBack"/>
+      <w:bookmarkEnd w:id="0"/>
       <w:r>
         <w:lastRenderedPageBreak/>
-        <w:t xml:space="preserve">5. </w:t>
-      </w:r>
-      <w:r>
-        <w:t>Sanitize the data.  To do this,</w:t>
-      </w:r>
-    </w:p>
-    <w:p>
-      <w:pPr>
-        <w:spacing w:after="0"/>
-      </w:pPr>
-      <w:r>
-        <w:t xml:space="preserve">(Please note that this is a stopgap to handle an error which I'm working on fixing </w:t>
-      </w:r>
-      <w:proofErr w:type="spellStart"/>
-      <w:r>
-        <w:t>programatically</w:t>
-      </w:r>
-      <w:proofErr w:type="spellEnd"/>
-      <w:r>
-        <w:t>)</w:t>
-      </w:r>
-    </w:p>
-    <w:p>
-      <w:pPr>
-        <w:spacing w:after="0"/>
-        <w:ind w:firstLine="720"/>
-      </w:pPr>
-      <w:proofErr w:type="spellStart"/>
-      <w:r>
-        <w:t>i</w:t>
-      </w:r>
-      <w:proofErr w:type="spellEnd"/>
-      <w:r>
-        <w:t xml:space="preserve">) </w:t>
-      </w:r>
-      <w:r>
-        <w:t xml:space="preserve">Press </w:t>
-      </w:r>
-      <w:proofErr w:type="spellStart"/>
-      <w:r>
-        <w:t>Ctl</w:t>
-      </w:r>
-      <w:proofErr w:type="spellEnd"/>
-      <w:r>
-        <w:t xml:space="preserve"> + A.</w:t>
-      </w:r>
-    </w:p>
-    <w:p>
-      <w:pPr>
-        <w:spacing w:after="0"/>
-        <w:ind w:left="720"/>
-      </w:pPr>
-      <w:r>
-        <w:t xml:space="preserve">ii) </w:t>
-      </w:r>
-      <w:r>
-        <w:t xml:space="preserve">Press </w:t>
-      </w:r>
-      <w:proofErr w:type="spellStart"/>
-      <w:r>
-        <w:t>Ctl</w:t>
-      </w:r>
-      <w:proofErr w:type="spellEnd"/>
-      <w:r>
-        <w:t xml:space="preserve"> + F</w:t>
-      </w:r>
-      <w:proofErr w:type="gramStart"/>
-      <w:r>
-        <w:t>.</w:t>
-      </w:r>
-      <w:proofErr w:type="gramEnd"/>
-      <w:r>
-        <w:br/>
-        <w:t xml:space="preserve">iii) </w:t>
-      </w:r>
-      <w:r>
-        <w:t>Select the "Replace" tab.</w:t>
-      </w:r>
-    </w:p>
-    <w:p>
-      <w:pPr>
-        <w:spacing w:after="0"/>
-        <w:ind w:firstLine="720"/>
-      </w:pPr>
-      <w:proofErr w:type="gramStart"/>
-      <w:r>
-        <w:t xml:space="preserve">iv) </w:t>
-      </w:r>
-      <w:r>
-        <w:t>Enter</w:t>
-      </w:r>
-      <w:proofErr w:type="gramEnd"/>
-      <w:r>
-        <w:t xml:space="preserve"> "," (without quotes) in the "Find what:" field.</w:t>
-      </w:r>
-    </w:p>
-    <w:p>
-      <w:pPr>
-        <w:spacing w:after="0"/>
-        <w:ind w:firstLine="720"/>
-      </w:pPr>
-      <w:r>
-        <w:t>v) S</w:t>
-      </w:r>
-      <w:r>
-        <w:t>elect "Replace All."</w:t>
-      </w:r>
-    </w:p>
-    <w:p>
-      <w:pPr>
-        <w:spacing w:after="0"/>
-        <w:ind w:firstLine="720"/>
-      </w:pPr>
-      <w:proofErr w:type="gramStart"/>
-      <w:r>
-        <w:t xml:space="preserve">vi) </w:t>
-      </w:r>
-      <w:r>
-        <w:t>Press</w:t>
-      </w:r>
-      <w:proofErr w:type="gramEnd"/>
-      <w:r>
-        <w:t xml:space="preserve"> Ok, then close out of the "Find and Replace" dialog.</w:t>
-      </w:r>
-      <w:r>
-        <w:br/>
-      </w:r>
-      <w:r>
-        <w:br/>
-      </w:r>
-      <w:r>
         <w:t>5. Save the sheet as a .</w:t>
       </w:r>
       <w:r>
@@ -994,7 +860,6 @@
       <w:r>
         <w:br/>
       </w:r>
-      <w:bookmarkStart w:id="0" w:name="_GoBack"/>
       <w:r>
         <w:rPr>
           <w:noProof/>
@@ -1041,7 +906,6 @@
           </wp:inline>
         </w:drawing>
       </w:r>
-      <w:bookmarkEnd w:id="0"/>
     </w:p>
     <w:p>
       <w:pPr>
@@ -1102,7 +966,6 @@
         <w:spacing w:after="0"/>
       </w:pPr>
       <w:r>
-        <w:lastRenderedPageBreak/>
         <w:t xml:space="preserve">7. Check to make sure your .CSVs </w:t>
       </w:r>
       <w:proofErr w:type="gramStart"/>
@@ -1140,6 +1003,7 @@
         <w:spacing w:after="0"/>
       </w:pPr>
       <w:r>
+        <w:lastRenderedPageBreak/>
         <w:tab/>
         <w:t xml:space="preserve">iii) Your </w:t>
       </w:r>

</xml_diff>